<commit_message>
module 12 homework 2 + update hw 11.2
</commit_message>
<xml_diff>
--- a/python_module_11/m11_hw2_virtual_environments/hw_screenshots.docx
+++ b/python_module_11/m11_hw2_virtual_environments/hw_screenshots.docx
@@ -28,6 +28,9 @@
     </w:p>
     <w:p>
       <w:r>
+        <w:rPr>
+          <w:noProof/>
+        </w:rPr>
         <w:drawing>
           <wp:inline distT="0" distB="0" distL="0" distR="0" wp14:anchorId="3698D508" wp14:editId="565B0DCE">
             <wp:extent cx="5940425" cy="3341370"/>
@@ -67,6 +70,9 @@
     </w:p>
     <w:p>
       <w:r>
+        <w:rPr>
+          <w:noProof/>
+        </w:rPr>
         <w:drawing>
           <wp:inline distT="0" distB="0" distL="0" distR="0" wp14:anchorId="089F7546" wp14:editId="1BCA3788">
             <wp:extent cx="5940425" cy="3345180"/>
@@ -106,6 +112,9 @@
     </w:p>
     <w:p>
       <w:r>
+        <w:rPr>
+          <w:noProof/>
+        </w:rPr>
         <w:lastRenderedPageBreak/>
         <w:drawing>
           <wp:inline distT="0" distB="0" distL="0" distR="0" wp14:anchorId="10A31892" wp14:editId="5157A3EE">
@@ -146,6 +155,9 @@
     </w:p>
     <w:p>
       <w:r>
+        <w:rPr>
+          <w:noProof/>
+        </w:rPr>
         <w:drawing>
           <wp:inline distT="0" distB="0" distL="0" distR="0" wp14:anchorId="2A29C3A2" wp14:editId="348BB317">
             <wp:extent cx="5940425" cy="3339465"/>
@@ -186,6 +198,9 @@
     <w:p/>
     <w:p>
       <w:r>
+        <w:rPr>
+          <w:noProof/>
+        </w:rPr>
         <w:lastRenderedPageBreak/>
         <w:drawing>
           <wp:inline distT="0" distB="0" distL="0" distR="0" wp14:anchorId="07BA0834" wp14:editId="2FC14D6E">
@@ -228,6 +243,9 @@
     <w:p/>
     <w:p>
       <w:r>
+        <w:rPr>
+          <w:noProof/>
+        </w:rPr>
         <w:drawing>
           <wp:inline distT="0" distB="0" distL="0" distR="0" wp14:anchorId="4DB9B267" wp14:editId="29506847">
             <wp:extent cx="5940425" cy="3353435"/>
@@ -267,6 +285,9 @@
     </w:p>
     <w:p>
       <w:r>
+        <w:rPr>
+          <w:noProof/>
+        </w:rPr>
         <w:lastRenderedPageBreak/>
         <w:drawing>
           <wp:inline distT="0" distB="0" distL="0" distR="0" wp14:anchorId="2E7710A9" wp14:editId="55C048EC">
@@ -307,6 +328,9 @@
     </w:p>
     <w:p>
       <w:r>
+        <w:rPr>
+          <w:noProof/>
+        </w:rPr>
         <w:drawing>
           <wp:inline distT="0" distB="0" distL="0" distR="0" wp14:anchorId="3068DC81" wp14:editId="03759820">
             <wp:extent cx="5940425" cy="3341370"/>
@@ -332,6 +356,123 @@
                     <a:xfrm>
                       <a:off x="0" y="0"/>
                       <a:ext cx="5940425" cy="3341370"/>
+                    </a:xfrm>
+                    <a:prstGeom prst="rect">
+                      <a:avLst/>
+                    </a:prstGeom>
+                  </pic:spPr>
+                </pic:pic>
+              </a:graphicData>
+            </a:graphic>
+          </wp:inline>
+        </w:drawing>
+      </w:r>
+    </w:p>
+    <w:p>
+      <w:pPr>
+        <w:rPr>
+          <w:lang w:val="en-US"/>
+        </w:rPr>
+      </w:pPr>
+    </w:p>
+    <w:p>
+      <w:pPr>
+        <w:rPr>
+          <w:lang w:val="en-US"/>
+        </w:rPr>
+      </w:pPr>
+    </w:p>
+    <w:p>
+      <w:pPr>
+        <w:rPr>
+          <w:lang w:val="en-US"/>
+        </w:rPr>
+      </w:pPr>
+    </w:p>
+    <w:p>
+      <w:pPr>
+        <w:rPr>
+          <w:lang w:val="en-US"/>
+        </w:rPr>
+      </w:pPr>
+    </w:p>
+    <w:p>
+      <w:pPr>
+        <w:rPr>
+          <w:lang w:val="en-US"/>
+        </w:rPr>
+      </w:pPr>
+    </w:p>
+    <w:p>
+      <w:pPr>
+        <w:rPr>
+          <w:lang w:val="en-US"/>
+        </w:rPr>
+      </w:pPr>
+    </w:p>
+    <w:p>
+      <w:pPr>
+        <w:rPr>
+          <w:lang w:val="en-US"/>
+        </w:rPr>
+      </w:pPr>
+    </w:p>
+    <w:p>
+      <w:pPr>
+        <w:rPr>
+          <w:lang w:val="en-US"/>
+        </w:rPr>
+      </w:pPr>
+    </w:p>
+    <w:p>
+      <w:pPr>
+        <w:rPr>
+          <w:lang w:val="en-US"/>
+        </w:rPr>
+      </w:pPr>
+      <w:r>
+        <w:rPr>
+          <w:lang w:val="en-US"/>
+        </w:rPr>
+        <w:lastRenderedPageBreak/>
+        <w:t>--- UPDATE ----</w:t>
+      </w:r>
+    </w:p>
+    <w:p>
+      <w:pPr>
+        <w:rPr>
+          <w:lang w:val="en-US"/>
+        </w:rPr>
+      </w:pPr>
+      <w:r>
+        <w:rPr>
+          <w:noProof/>
+        </w:rPr>
+        <w:drawing>
+          <wp:inline distT="0" distB="0" distL="0" distR="0" wp14:anchorId="1FAA5627" wp14:editId="64B7D6AE">
+            <wp:extent cx="3953427" cy="8411749"/>
+            <wp:effectExtent l="0" t="0" r="9525" b="8890"/>
+            <wp:docPr id="2" name="Рисунок 2"/>
+            <wp:cNvGraphicFramePr>
+              <a:graphicFrameLocks xmlns:a="http://schemas.openxmlformats.org/drawingml/2006/main" noChangeAspect="1"/>
+            </wp:cNvGraphicFramePr>
+            <a:graphic xmlns:a="http://schemas.openxmlformats.org/drawingml/2006/main">
+              <a:graphicData uri="http://schemas.openxmlformats.org/drawingml/2006/picture">
+                <pic:pic xmlns:pic="http://schemas.openxmlformats.org/drawingml/2006/picture">
+                  <pic:nvPicPr>
+                    <pic:cNvPr id="1" name=""/>
+                    <pic:cNvPicPr/>
+                  </pic:nvPicPr>
+                  <pic:blipFill>
+                    <a:blip r:embed="rId12"/>
+                    <a:stretch>
+                      <a:fillRect/>
+                    </a:stretch>
+                  </pic:blipFill>
+                  <pic:spPr>
+                    <a:xfrm>
+                      <a:off x="0" y="0"/>
+                      <a:ext cx="3953427" cy="8411749"/>
                     </a:xfrm>
                     <a:prstGeom prst="rect">
                       <a:avLst/>

</xml_diff>